<commit_message>
agrego la entraga numero 2
</commit_message>
<xml_diff>
--- a/Entrega No 2.docx
+++ b/Entrega No 2.docx
@@ -414,6 +414,14 @@
         </w:rPr>
         <w:t xml:space="preserve"> para el usuario.</w:t>
       </w:r>
+      <w:r>
+        <w:rPr>
+          <w:rFonts w:ascii="Arial" w:hAnsi="Arial" w:cs="Arial"/>
+          <w:sz w:val="24"/>
+          <w:szCs w:val="24"/>
+        </w:rPr>
+        <w:t xml:space="preserve"> (Corregir)</w:t>
+      </w:r>
     </w:p>
     <w:p>
       <w:pPr>
@@ -457,7 +465,87 @@
           <w:sz w:val="24"/>
           <w:szCs w:val="24"/>
         </w:rPr>
-        <w:t xml:space="preserve">Se deberá desarrollar un programa el cual permita a una empresa hormigonera poder realizar encargos precisos minimizando el desperdicio y optimizando el uso de recursos para rellenar superficies. </w:t>
+        <w:t>En este proyecto se nos encomendó la tarea de</w:t>
+      </w:r>
+      <w:r>
+        <w:rPr>
+          <w:rFonts w:ascii="Arial" w:eastAsia="Calibri" w:hAnsi="Arial" w:cs="Arial"/>
+          <w:sz w:val="24"/>
+          <w:szCs w:val="24"/>
+        </w:rPr>
+        <w:t xml:space="preserve"> desarrollar un programa</w:t>
+      </w:r>
+      <w:r>
+        <w:rPr>
+          <w:rFonts w:ascii="Arial" w:eastAsia="Calibri" w:hAnsi="Arial" w:cs="Arial"/>
+          <w:sz w:val="24"/>
+          <w:szCs w:val="24"/>
+        </w:rPr>
+        <w:t>,</w:t>
+      </w:r>
+      <w:r>
+        <w:rPr>
+          <w:rFonts w:ascii="Arial" w:eastAsia="Calibri" w:hAnsi="Arial" w:cs="Arial"/>
+          <w:sz w:val="24"/>
+          <w:szCs w:val="24"/>
+        </w:rPr>
+        <w:t xml:space="preserve"> el cual permita a una empresa hormigonera poder realizar encargos precisos</w:t>
+      </w:r>
+      <w:r>
+        <w:rPr>
+          <w:rFonts w:ascii="Arial" w:eastAsia="Calibri" w:hAnsi="Arial" w:cs="Arial"/>
+          <w:sz w:val="24"/>
+          <w:szCs w:val="24"/>
+        </w:rPr>
+        <w:t>,</w:t>
+      </w:r>
+      <w:r>
+        <w:rPr>
+          <w:rFonts w:ascii="Arial" w:eastAsia="Calibri" w:hAnsi="Arial" w:cs="Arial"/>
+          <w:sz w:val="24"/>
+          <w:szCs w:val="24"/>
+        </w:rPr>
+        <w:t xml:space="preserve"> minimizando </w:t>
+      </w:r>
+      <w:r>
+        <w:rPr>
+          <w:rFonts w:ascii="Arial" w:eastAsia="Calibri" w:hAnsi="Arial" w:cs="Arial"/>
+          <w:sz w:val="24"/>
+          <w:szCs w:val="24"/>
+        </w:rPr>
+        <w:t>desperdicios</w:t>
+      </w:r>
+      <w:r>
+        <w:rPr>
+          <w:rFonts w:ascii="Arial" w:eastAsia="Calibri" w:hAnsi="Arial" w:cs="Arial"/>
+          <w:sz w:val="24"/>
+          <w:szCs w:val="24"/>
+        </w:rPr>
+        <w:t xml:space="preserve"> y</w:t>
+      </w:r>
+      <w:r>
+        <w:rPr>
+          <w:rFonts w:ascii="Arial" w:eastAsia="Calibri" w:hAnsi="Arial" w:cs="Arial"/>
+          <w:sz w:val="24"/>
+          <w:szCs w:val="24"/>
+        </w:rPr>
+        <w:t xml:space="preserve"> </w:t>
+      </w:r>
+      <w:r>
+        <w:rPr>
+          <w:rFonts w:ascii="Arial" w:eastAsia="Calibri" w:hAnsi="Arial" w:cs="Arial"/>
+          <w:sz w:val="24"/>
+          <w:szCs w:val="24"/>
+        </w:rPr>
+        <w:t>optimizando el uso de recursos</w:t>
+      </w:r>
+      <w:r>
+        <w:rPr>
+          <w:rFonts w:ascii="Arial" w:eastAsia="Calibri" w:hAnsi="Arial" w:cs="Arial"/>
+          <w:sz w:val="24"/>
+          <w:szCs w:val="24"/>
+        </w:rPr>
+        <w:t xml:space="preserve">. </w:t>
       </w:r>
     </w:p>
     <w:p>
@@ -476,83 +564,385 @@
           <w:sz w:val="24"/>
           <w:szCs w:val="24"/>
         </w:rPr>
-        <w:t>Para esto desarrollaremos un programa que reciba los datos que representen las dimensiones de la superficie a rellenar siendo de esta forma que el programa le pueda indicar al usuario la cantidad de metros cúbicos de hormigón requeridos.</w:t>
+        <w:t>La función de este programa será</w:t>
+      </w:r>
+      <w:r>
+        <w:rPr>
+          <w:rFonts w:ascii="Arial" w:eastAsia="Calibri" w:hAnsi="Arial" w:cs="Arial"/>
+          <w:sz w:val="24"/>
+          <w:szCs w:val="24"/>
+        </w:rPr>
+        <w:t xml:space="preserve"> </w:t>
+      </w:r>
+      <w:r>
+        <w:rPr>
+          <w:rFonts w:ascii="Arial" w:eastAsia="Calibri" w:hAnsi="Arial" w:cs="Arial"/>
+          <w:sz w:val="24"/>
+          <w:szCs w:val="24"/>
+        </w:rPr>
+        <w:t>recib</w:t>
+      </w:r>
+      <w:r>
+        <w:rPr>
+          <w:rFonts w:ascii="Arial" w:eastAsia="Calibri" w:hAnsi="Arial" w:cs="Arial"/>
+          <w:sz w:val="24"/>
+          <w:szCs w:val="24"/>
+        </w:rPr>
+        <w:t>ir</w:t>
+      </w:r>
+      <w:r>
+        <w:rPr>
+          <w:rFonts w:ascii="Arial" w:eastAsia="Calibri" w:hAnsi="Arial" w:cs="Arial"/>
+          <w:sz w:val="24"/>
+          <w:szCs w:val="24"/>
+        </w:rPr>
+        <w:t xml:space="preserve"> los datos </w:t>
+      </w:r>
+      <w:r>
+        <w:rPr>
+          <w:rFonts w:ascii="Arial" w:eastAsia="Calibri" w:hAnsi="Arial" w:cs="Arial"/>
+          <w:sz w:val="24"/>
+          <w:szCs w:val="24"/>
+        </w:rPr>
+        <w:t xml:space="preserve">de la </w:t>
+      </w:r>
+      <w:r>
+        <w:rPr>
+          <w:rFonts w:ascii="Arial" w:eastAsia="Calibri" w:hAnsi="Arial" w:cs="Arial"/>
+          <w:sz w:val="24"/>
+          <w:szCs w:val="24"/>
+        </w:rPr>
+        <w:t>superficie a rellenar</w:t>
+      </w:r>
+      <w:r>
+        <w:rPr>
+          <w:rFonts w:ascii="Arial" w:eastAsia="Calibri" w:hAnsi="Arial" w:cs="Arial"/>
+          <w:sz w:val="24"/>
+          <w:szCs w:val="24"/>
+        </w:rPr>
+        <w:t>,</w:t>
+      </w:r>
+      <w:r>
+        <w:rPr>
+          <w:rFonts w:ascii="Arial" w:eastAsia="Calibri" w:hAnsi="Arial" w:cs="Arial"/>
+          <w:sz w:val="24"/>
+          <w:szCs w:val="24"/>
+        </w:rPr>
+        <w:t xml:space="preserve"> </w:t>
+      </w:r>
+      <w:r>
+        <w:rPr>
+          <w:rFonts w:ascii="Arial" w:eastAsia="Calibri" w:hAnsi="Arial" w:cs="Arial"/>
+          <w:sz w:val="24"/>
+          <w:szCs w:val="24"/>
+        </w:rPr>
+        <w:t>indicándole</w:t>
+      </w:r>
+      <w:r>
+        <w:rPr>
+          <w:rFonts w:ascii="Arial" w:eastAsia="Calibri" w:hAnsi="Arial" w:cs="Arial"/>
+          <w:sz w:val="24"/>
+          <w:szCs w:val="24"/>
+        </w:rPr>
+        <w:t xml:space="preserve"> al usuario la cantidad de metros cúbicos de hormigón requeridos</w:t>
+      </w:r>
+      <w:r>
+        <w:rPr>
+          <w:rFonts w:ascii="Arial" w:eastAsia="Calibri" w:hAnsi="Arial" w:cs="Arial"/>
+          <w:sz w:val="24"/>
+          <w:szCs w:val="24"/>
+        </w:rPr>
+        <w:t>, este debe ser</w:t>
+      </w:r>
+      <w:r>
+        <w:rPr>
+          <w:rFonts w:ascii="Arial" w:eastAsia="Calibri" w:hAnsi="Arial" w:cs="Arial"/>
+          <w:sz w:val="24"/>
+          <w:szCs w:val="24"/>
+        </w:rPr>
+        <w:t xml:space="preserve"> capaz de</w:t>
+      </w:r>
+      <w:r>
+        <w:rPr>
+          <w:rFonts w:ascii="Arial" w:eastAsia="Calibri" w:hAnsi="Arial" w:cs="Arial"/>
+          <w:sz w:val="24"/>
+          <w:szCs w:val="24"/>
+        </w:rPr>
+        <w:t xml:space="preserve"> </w:t>
+      </w:r>
+      <w:r>
+        <w:rPr>
+          <w:rFonts w:ascii="Arial" w:eastAsia="Calibri" w:hAnsi="Arial" w:cs="Arial"/>
+          <w:sz w:val="24"/>
+          <w:szCs w:val="24"/>
+        </w:rPr>
+        <w:t>soportar distintas unidades de medida yendo desde pies a metros</w:t>
+      </w:r>
+      <w:r>
+        <w:rPr>
+          <w:rFonts w:ascii="Arial" w:eastAsia="Calibri" w:hAnsi="Arial" w:cs="Arial"/>
+          <w:sz w:val="24"/>
+          <w:szCs w:val="24"/>
+        </w:rPr>
+        <w:t xml:space="preserve"> según lo que el usuario determine</w:t>
+      </w:r>
+      <w:r>
+        <w:rPr>
+          <w:rFonts w:ascii="Arial" w:eastAsia="Calibri" w:hAnsi="Arial" w:cs="Arial"/>
+          <w:sz w:val="24"/>
+          <w:szCs w:val="24"/>
+        </w:rPr>
+        <w:t>.</w:t>
+      </w:r>
+      <w:r>
+        <w:rPr>
+          <w:rFonts w:ascii="Arial" w:eastAsia="Calibri" w:hAnsi="Arial" w:cs="Arial"/>
+          <w:sz w:val="24"/>
+          <w:szCs w:val="24"/>
+        </w:rPr>
+        <w:t xml:space="preserve"> Este mantendrá un</w:t>
+      </w:r>
+      <w:r>
+        <w:rPr>
+          <w:rFonts w:ascii="Arial" w:eastAsia="Calibri" w:hAnsi="Arial" w:cs="Arial"/>
+          <w:sz w:val="24"/>
+          <w:szCs w:val="24"/>
+        </w:rPr>
+        <w:t xml:space="preserve"> registr</w:t>
+      </w:r>
+      <w:r>
+        <w:rPr>
+          <w:rFonts w:ascii="Arial" w:eastAsia="Calibri" w:hAnsi="Arial" w:cs="Arial"/>
+          <w:sz w:val="24"/>
+          <w:szCs w:val="24"/>
+        </w:rPr>
+        <w:t>o</w:t>
+      </w:r>
+      <w:r>
+        <w:rPr>
+          <w:rFonts w:ascii="Arial" w:eastAsia="Calibri" w:hAnsi="Arial" w:cs="Arial"/>
+          <w:sz w:val="24"/>
+          <w:szCs w:val="24"/>
+        </w:rPr>
+        <w:t xml:space="preserve"> </w:t>
+      </w:r>
+      <w:r>
+        <w:rPr>
+          <w:rFonts w:ascii="Arial" w:eastAsia="Calibri" w:hAnsi="Arial" w:cs="Arial"/>
+          <w:sz w:val="24"/>
+          <w:szCs w:val="24"/>
+        </w:rPr>
+        <w:t>d</w:t>
+      </w:r>
+      <w:r>
+        <w:rPr>
+          <w:rFonts w:ascii="Arial" w:eastAsia="Calibri" w:hAnsi="Arial" w:cs="Arial"/>
+          <w:sz w:val="24"/>
+          <w:szCs w:val="24"/>
+        </w:rPr>
+        <w:t>el pedido del cliente en un archivo el cual estará a control de la empresa</w:t>
+      </w:r>
+      <w:r>
+        <w:rPr>
+          <w:rFonts w:ascii="Arial" w:eastAsia="Calibri" w:hAnsi="Arial" w:cs="Arial"/>
+          <w:sz w:val="24"/>
+          <w:szCs w:val="24"/>
+        </w:rPr>
+        <w:t>,</w:t>
+      </w:r>
+      <w:r>
+        <w:rPr>
+          <w:rFonts w:ascii="Arial" w:eastAsia="Calibri" w:hAnsi="Arial" w:cs="Arial"/>
+          <w:sz w:val="24"/>
+          <w:szCs w:val="24"/>
+        </w:rPr>
+        <w:t xml:space="preserve"> donde</w:t>
+      </w:r>
+      <w:r>
+        <w:rPr>
+          <w:rFonts w:ascii="Arial" w:eastAsia="Calibri" w:hAnsi="Arial" w:cs="Arial"/>
+          <w:sz w:val="24"/>
+          <w:szCs w:val="24"/>
+        </w:rPr>
+        <w:t xml:space="preserve"> </w:t>
+      </w:r>
+      <w:r>
+        <w:rPr>
+          <w:rFonts w:ascii="Arial" w:eastAsia="Calibri" w:hAnsi="Arial" w:cs="Arial"/>
+          <w:sz w:val="24"/>
+          <w:szCs w:val="24"/>
+        </w:rPr>
+        <w:t>podrán visualizar los datos del cliente y los metros solicitados.</w:t>
+      </w:r>
+      <w:r>
+        <w:rPr>
+          <w:rFonts w:ascii="Arial" w:eastAsia="Calibri" w:hAnsi="Arial" w:cs="Arial"/>
+          <w:sz w:val="24"/>
+          <w:szCs w:val="24"/>
+        </w:rPr>
+        <w:t xml:space="preserve"> </w:t>
+      </w:r>
+      <w:r>
+        <w:rPr>
+          <w:rFonts w:ascii="Arial" w:eastAsia="Calibri" w:hAnsi="Arial" w:cs="Arial"/>
+          <w:sz w:val="24"/>
+          <w:szCs w:val="24"/>
+        </w:rPr>
+        <w:t>E</w:t>
+      </w:r>
+      <w:r>
+        <w:rPr>
+          <w:rFonts w:ascii="Arial" w:eastAsia="Calibri" w:hAnsi="Arial" w:cs="Arial"/>
+          <w:sz w:val="24"/>
+          <w:szCs w:val="24"/>
+        </w:rPr>
+        <w:t>n cuanto al</w:t>
+      </w:r>
+      <w:r>
+        <w:rPr>
+          <w:rFonts w:ascii="Arial" w:eastAsia="Calibri" w:hAnsi="Arial" w:cs="Arial"/>
+          <w:sz w:val="24"/>
+          <w:szCs w:val="24"/>
+        </w:rPr>
+        <w:t xml:space="preserve"> cliente</w:t>
+      </w:r>
+      <w:r>
+        <w:rPr>
+          <w:rFonts w:ascii="Arial" w:eastAsia="Calibri" w:hAnsi="Arial" w:cs="Arial"/>
+          <w:sz w:val="24"/>
+          <w:szCs w:val="24"/>
+        </w:rPr>
+        <w:t>, este</w:t>
+      </w:r>
+      <w:r>
+        <w:rPr>
+          <w:rFonts w:ascii="Arial" w:eastAsia="Calibri" w:hAnsi="Arial" w:cs="Arial"/>
+          <w:sz w:val="24"/>
+          <w:szCs w:val="24"/>
+        </w:rPr>
+        <w:t xml:space="preserve"> también debe recibir un documento donde se </w:t>
+      </w:r>
+      <w:r>
+        <w:rPr>
+          <w:rFonts w:ascii="Arial" w:eastAsia="Calibri" w:hAnsi="Arial" w:cs="Arial"/>
+          <w:sz w:val="24"/>
+          <w:szCs w:val="24"/>
+        </w:rPr>
+        <w:t>puedan apreciar</w:t>
+      </w:r>
+      <w:r>
+        <w:rPr>
+          <w:rFonts w:ascii="Arial" w:eastAsia="Calibri" w:hAnsi="Arial" w:cs="Arial"/>
+          <w:sz w:val="24"/>
+          <w:szCs w:val="24"/>
+        </w:rPr>
+        <w:t xml:space="preserve"> los datos y el total de </w:t>
+      </w:r>
+      <w:r>
+        <w:rPr>
+          <w:rFonts w:ascii="Arial" w:eastAsia="Calibri" w:hAnsi="Arial" w:cs="Arial"/>
+          <w:sz w:val="24"/>
+          <w:szCs w:val="24"/>
+        </w:rPr>
+        <w:t>hormigón</w:t>
+      </w:r>
+      <w:r>
+        <w:rPr>
+          <w:rFonts w:ascii="Arial" w:eastAsia="Calibri" w:hAnsi="Arial" w:cs="Arial"/>
+          <w:sz w:val="24"/>
+          <w:szCs w:val="24"/>
+        </w:rPr>
+        <w:t xml:space="preserve"> que adquirió</w:t>
+      </w:r>
+      <w:r>
+        <w:rPr>
+          <w:rFonts w:ascii="Arial" w:eastAsia="Calibri" w:hAnsi="Arial" w:cs="Arial"/>
+          <w:sz w:val="24"/>
+          <w:szCs w:val="24"/>
+        </w:rPr>
+        <w:t xml:space="preserve">. </w:t>
       </w:r>
     </w:p>
     <w:p>
       <w:pPr>
         <w:spacing w:after="200" w:line="276" w:lineRule="auto"/>
-        <w:jc w:val="both"/>
-        <w:rPr>
-          <w:rFonts w:ascii="Arial" w:eastAsia="Calibri" w:hAnsi="Arial" w:cs="Arial"/>
-          <w:sz w:val="24"/>
-          <w:szCs w:val="24"/>
-        </w:rPr>
-      </w:pPr>
-      <w:r>
-        <w:rPr>
-          <w:rFonts w:ascii="Arial" w:eastAsia="Calibri" w:hAnsi="Arial" w:cs="Arial"/>
-          <w:sz w:val="24"/>
-          <w:szCs w:val="24"/>
-        </w:rPr>
-        <w:t>Este programa tendrá que ser sencillo y fácil de usar, además de tener una interface cómoda para el usuario.</w:t>
-      </w:r>
-    </w:p>
-    <w:p>
-      <w:pPr>
-        <w:spacing w:after="200" w:line="276" w:lineRule="auto"/>
-        <w:jc w:val="both"/>
-        <w:rPr>
-          <w:rFonts w:ascii="Arial" w:eastAsia="Calibri" w:hAnsi="Arial" w:cs="Arial"/>
-          <w:sz w:val="24"/>
-          <w:szCs w:val="24"/>
-        </w:rPr>
-      </w:pPr>
-      <w:r>
-        <w:rPr>
-          <w:rFonts w:ascii="Arial" w:eastAsia="Calibri" w:hAnsi="Arial" w:cs="Arial"/>
-          <w:sz w:val="24"/>
-          <w:szCs w:val="24"/>
-        </w:rPr>
-        <w:t>Este programa debe ser capaz de soportar distintas unidades de medida yendo desde pies a metros, esto siendo de suma vitalidad para que el programa pueda ser usado por una mayor gama de personas.</w:t>
-      </w:r>
-    </w:p>
-    <w:p>
-      <w:pPr>
-        <w:spacing w:after="200" w:line="276" w:lineRule="auto"/>
-        <w:jc w:val="both"/>
-        <w:rPr>
-          <w:rFonts w:ascii="Arial" w:eastAsia="Calibri" w:hAnsi="Arial" w:cs="Arial"/>
-          <w:sz w:val="24"/>
-          <w:szCs w:val="24"/>
-        </w:rPr>
-      </w:pPr>
-      <w:r>
-        <w:rPr>
-          <w:rFonts w:ascii="Arial" w:eastAsia="Calibri" w:hAnsi="Arial" w:cs="Arial"/>
-          <w:sz w:val="24"/>
-          <w:szCs w:val="24"/>
-        </w:rPr>
-        <w:t>También se deberá registrar el pedido del cliente en un archivo el cual estará a control de la empresa donde se podrán visualizar los datos del cliente y los metros solicitados.</w:t>
-      </w:r>
-    </w:p>
-    <w:p>
-      <w:pPr>
-        <w:spacing w:after="200" w:line="276" w:lineRule="auto"/>
-        <w:rPr>
-          <w:rFonts w:ascii="Arial" w:eastAsia="Calibri" w:hAnsi="Arial" w:cs="Arial"/>
-          <w:sz w:val="24"/>
-          <w:szCs w:val="24"/>
-        </w:rPr>
-      </w:pPr>
-      <w:r>
-        <w:rPr>
-          <w:rFonts w:ascii="Arial" w:eastAsia="Calibri" w:hAnsi="Arial" w:cs="Arial"/>
-          <w:sz w:val="24"/>
-          <w:szCs w:val="24"/>
-        </w:rPr>
-        <w:lastRenderedPageBreak/>
-        <w:t xml:space="preserve">Este cliente también debe recibir un documento donde se observen los datos de los cálculos realizados y el total de hormigón a usarse. </w:t>
+        <w:rPr>
+          <w:rFonts w:ascii="Arial" w:eastAsia="Calibri" w:hAnsi="Arial" w:cs="Arial"/>
+          <w:sz w:val="24"/>
+          <w:szCs w:val="24"/>
+        </w:rPr>
+      </w:pPr>
+      <w:r>
+        <w:rPr>
+          <w:rFonts w:ascii="Arial" w:eastAsia="Calibri" w:hAnsi="Arial" w:cs="Arial"/>
+          <w:sz w:val="24"/>
+          <w:szCs w:val="24"/>
+        </w:rPr>
+        <w:t>El programa contara con una interface amigable, esta debe</w:t>
+      </w:r>
+      <w:r>
+        <w:rPr>
+          <w:rFonts w:ascii="Arial" w:eastAsia="Calibri" w:hAnsi="Arial" w:cs="Arial"/>
+          <w:sz w:val="24"/>
+          <w:szCs w:val="24"/>
+        </w:rPr>
+        <w:t xml:space="preserve"> ser sencillo y fácil de u</w:t>
+      </w:r>
+      <w:r>
+        <w:rPr>
+          <w:rFonts w:ascii="Arial" w:eastAsia="Calibri" w:hAnsi="Arial" w:cs="Arial"/>
+          <w:sz w:val="24"/>
+          <w:szCs w:val="24"/>
+        </w:rPr>
+        <w:t>tilizar</w:t>
+      </w:r>
+      <w:r>
+        <w:rPr>
+          <w:rFonts w:ascii="Arial" w:eastAsia="Calibri" w:hAnsi="Arial" w:cs="Arial"/>
+          <w:sz w:val="24"/>
+          <w:szCs w:val="24"/>
+        </w:rPr>
+        <w:t>. Cabe aclarar que este programa debe</w:t>
+      </w:r>
+      <w:r>
+        <w:rPr>
+          <w:rFonts w:ascii="Arial" w:eastAsia="Calibri" w:hAnsi="Arial" w:cs="Arial"/>
+          <w:sz w:val="24"/>
+          <w:szCs w:val="24"/>
+        </w:rPr>
+        <w:t xml:space="preserve"> diferenciarse de la competencia, para</w:t>
+      </w:r>
+      <w:r>
+        <w:rPr>
+          <w:rFonts w:ascii="Arial" w:eastAsia="Calibri" w:hAnsi="Arial" w:cs="Arial"/>
+          <w:sz w:val="24"/>
+          <w:szCs w:val="24"/>
+        </w:rPr>
+        <w:t xml:space="preserve"> así</w:t>
+      </w:r>
+      <w:r>
+        <w:rPr>
+          <w:rFonts w:ascii="Arial" w:eastAsia="Calibri" w:hAnsi="Arial" w:cs="Arial"/>
+          <w:sz w:val="24"/>
+          <w:szCs w:val="24"/>
+        </w:rPr>
+        <w:t xml:space="preserve"> llamar la atención de futuras empresas interesadas en adquirir nuestro </w:t>
+      </w:r>
+      <w:r>
+        <w:rPr>
+          <w:rFonts w:ascii="Arial" w:eastAsia="Calibri" w:hAnsi="Arial" w:cs="Arial"/>
+          <w:sz w:val="24"/>
+          <w:szCs w:val="24"/>
+        </w:rPr>
+        <w:t>software</w:t>
+      </w:r>
+      <w:r>
+        <w:rPr>
+          <w:rFonts w:ascii="Arial" w:eastAsia="Calibri" w:hAnsi="Arial" w:cs="Arial"/>
+          <w:sz w:val="24"/>
+          <w:szCs w:val="24"/>
+        </w:rPr>
+        <w:t>.</w:t>
       </w:r>
     </w:p>
     <w:p>
@@ -579,6 +969,7 @@
           <w:sz w:val="24"/>
           <w:szCs w:val="24"/>
         </w:rPr>
+        <w:lastRenderedPageBreak/>
         <w:drawing>
           <wp:anchor distT="0" distB="0" distL="114300" distR="114300" simplePos="0" relativeHeight="251658240" behindDoc="1" locked="0" layoutInCell="1" allowOverlap="1" wp14:anchorId="436F2599" wp14:editId="659998FB">
             <wp:simplePos x="0" y="0"/>

</xml_diff>